<commit_message>
Update docs to reflect spectre rule is PDB reading. Move PDB validation into common skimmer helper. Add explicit tests for stripped PDBs.
</commit_message>
<xml_diff>
--- a/docs/BinSkimUserGuide.docx
+++ b/docs/BinSkimUserGuide.docx
@@ -1,6 +1,6 @@
 
 <file path=word/document.xml><?xml version="1.0" encoding="utf-8"?>
-<w:document xmlns:wpc="http://schemas.microsoft.com/office/word/2010/wordprocessingCanvas" xmlns:mc="http://schemas.openxmlformats.org/markup-compatibility/2006" xmlns:o="urn:schemas-microsoft-com:office:office" xmlns:r="http://schemas.openxmlformats.org/officeDocument/2006/relationships" xmlns:m="http://schemas.openxmlformats.org/officeDocument/2006/math" xmlns:v="urn:schemas-microsoft-com:vml" xmlns:wp14="http://schemas.microsoft.com/office/word/2010/wordprocessingDrawing" xmlns:wp="http://schemas.openxmlformats.org/drawingml/2006/wordprocessingDrawing" xmlns:w10="urn:schemas-microsoft-com:office:word" xmlns:w="http://schemas.openxmlformats.org/wordprocessingml/2006/main" xmlns:w14="http://schemas.microsoft.com/office/word/2010/wordml" xmlns:w15="http://schemas.microsoft.com/office/word/2012/wordml" xmlns:wpg="http://schemas.microsoft.com/office/word/2010/wordprocessingGroup" xmlns:wpi="http://schemas.microsoft.com/office/word/2010/wordprocessingInk" xmlns:wne="http://schemas.microsoft.com/office/word/2006/wordml" xmlns:wps="http://schemas.microsoft.com/office/word/2010/wordprocessingShape" mc:Ignorable="w14 w15 wp14">
+<w:document xmlns:wpc="http://schemas.microsoft.com/office/word/2010/wordprocessingCanvas" xmlns:cx="http://schemas.microsoft.com/office/drawing/2014/chartex" xmlns:cx1="http://schemas.microsoft.com/office/drawing/2015/9/8/chartex" xmlns:cx2="http://schemas.microsoft.com/office/drawing/2015/10/21/chartex" xmlns:cx3="http://schemas.microsoft.com/office/drawing/2016/5/9/chartex" xmlns:cx4="http://schemas.microsoft.com/office/drawing/2016/5/10/chartex" xmlns:cx5="http://schemas.microsoft.com/office/drawing/2016/5/11/chartex" xmlns:cx6="http://schemas.microsoft.com/office/drawing/2016/5/12/chartex" xmlns:cx7="http://schemas.microsoft.com/office/drawing/2016/5/13/chartex" xmlns:cx8="http://schemas.microsoft.com/office/drawing/2016/5/14/chartex" xmlns:mc="http://schemas.openxmlformats.org/markup-compatibility/2006" xmlns:aink="http://schemas.microsoft.com/office/drawing/2016/ink" xmlns:am3d="http://schemas.microsoft.com/office/drawing/2017/model3d" xmlns:o="urn:schemas-microsoft-com:office:office" xmlns:r="http://schemas.openxmlformats.org/officeDocument/2006/relationships" xmlns:m="http://schemas.openxmlformats.org/officeDocument/2006/math" xmlns:v="urn:schemas-microsoft-com:vml" xmlns:wp14="http://schemas.microsoft.com/office/word/2010/wordprocessingDrawing" xmlns:wp="http://schemas.openxmlformats.org/drawingml/2006/wordprocessingDrawing" xmlns:w10="urn:schemas-microsoft-com:office:word" xmlns:w="http://schemas.openxmlformats.org/wordprocessingml/2006/main" xmlns:w14="http://schemas.microsoft.com/office/word/2010/wordml" xmlns:w15="http://schemas.microsoft.com/office/word/2012/wordml" xmlns:w16cid="http://schemas.microsoft.com/office/word/2016/wordml/cid" xmlns:w16se="http://schemas.microsoft.com/office/word/2015/wordml/symex" xmlns:wpg="http://schemas.microsoft.com/office/word/2010/wordprocessingGroup" xmlns:wpi="http://schemas.microsoft.com/office/word/2010/wordprocessingInk" xmlns:wne="http://schemas.microsoft.com/office/word/2006/wordml" xmlns:wps="http://schemas.microsoft.com/office/word/2010/wordprocessingShape" mc:Ignorable="w14 w15 w16se w16cid wp14">
   <w:body>
     <w:p>
       <w:pPr>
@@ -64,8 +64,6 @@
             <w:t>Contents</w:t>
           </w:r>
         </w:p>
-        <w:bookmarkStart w:id="0" w:name="_GoBack"/>
-        <w:bookmarkEnd w:id="0"/>
         <w:p>
           <w:pPr>
             <w:pStyle w:val="TOC1"/>
@@ -574,11 +572,11 @@
       <w:pPr>
         <w:pStyle w:val="Heading1"/>
       </w:pPr>
-      <w:bookmarkStart w:id="1" w:name="_Toc469500779"/>
+      <w:bookmarkStart w:id="0" w:name="_Toc469500779"/>
       <w:r>
         <w:t>Description of Tool</w:t>
       </w:r>
-      <w:bookmarkEnd w:id="1"/>
+      <w:bookmarkEnd w:id="0"/>
       <w:r>
         <w:t xml:space="preserve"> </w:t>
       </w:r>
@@ -687,14 +685,14 @@
       <w:pPr>
         <w:pStyle w:val="Heading1"/>
       </w:pPr>
-      <w:bookmarkStart w:id="2" w:name="_Toc469500780"/>
+      <w:bookmarkStart w:id="1" w:name="_Toc469500780"/>
       <w:r>
         <w:t xml:space="preserve">Source and </w:t>
       </w:r>
       <w:r>
         <w:t>Drop Location</w:t>
       </w:r>
-      <w:bookmarkEnd w:id="2"/>
+      <w:bookmarkEnd w:id="1"/>
     </w:p>
     <w:p>
       <w:proofErr w:type="spellStart"/>
@@ -713,7 +711,7 @@
       <w:r>
         <w:t xml:space="preserve">-hosted </w:t>
       </w:r>
-      <w:hyperlink r:id="rId6" w:history="1">
+      <w:hyperlink r:id="rId8" w:history="1">
         <w:r>
           <w:rPr>
             <w:rStyle w:val="Hyperlink"/>
@@ -724,7 +722,7 @@
       <w:r>
         <w:t xml:space="preserve">. The latest version of the tool is always published as a </w:t>
       </w:r>
-      <w:hyperlink r:id="rId7" w:history="1">
+      <w:hyperlink r:id="rId9" w:history="1">
         <w:r>
           <w:rPr>
             <w:rStyle w:val="Hyperlink"/>
@@ -740,7 +738,7 @@
       <w:pPr>
         <w:pStyle w:val="Heading1"/>
       </w:pPr>
-      <w:bookmarkStart w:id="3" w:name="_Toc469500781"/>
+      <w:bookmarkStart w:id="2" w:name="_Toc469500781"/>
       <w:r>
         <w:t xml:space="preserve">Running </w:t>
       </w:r>
@@ -752,17 +750,17 @@
       <w:r>
         <w:t xml:space="preserve"> from the Command-Line</w:t>
       </w:r>
-      <w:bookmarkEnd w:id="3"/>
+      <w:bookmarkEnd w:id="2"/>
     </w:p>
     <w:p>
       <w:pPr>
         <w:pStyle w:val="Heading2"/>
       </w:pPr>
-      <w:bookmarkStart w:id="4" w:name="_Toc469500782"/>
+      <w:bookmarkStart w:id="3" w:name="_Toc469500782"/>
       <w:r>
         <w:t>Quick Start</w:t>
       </w:r>
-      <w:bookmarkEnd w:id="4"/>
+      <w:bookmarkEnd w:id="3"/>
     </w:p>
     <w:p>
       <w:r>
@@ -1059,137 +1057,137 @@
       <w:pPr>
         <w:pStyle w:val="Heading2"/>
       </w:pPr>
-      <w:bookmarkStart w:id="5" w:name="_Toc469500783"/>
+      <w:bookmarkStart w:id="4" w:name="_Toc469500783"/>
       <w:r>
         <w:t>Command-Line Argument Reference</w:t>
+      </w:r>
+      <w:bookmarkEnd w:id="4"/>
+    </w:p>
+    <w:p>
+      <w:pPr>
+        <w:pStyle w:val="Heading3"/>
+      </w:pPr>
+      <w:bookmarkStart w:id="5" w:name="_Toc469500784"/>
+      <w:r>
+        <w:t>Help command</w:t>
       </w:r>
       <w:bookmarkEnd w:id="5"/>
     </w:p>
     <w:p>
-      <w:pPr>
-        <w:pStyle w:val="Heading3"/>
-      </w:pPr>
-      <w:bookmarkStart w:id="6" w:name="_Toc469500784"/>
-      <w:r>
-        <w:t>Help command</w:t>
-      </w:r>
-      <w:bookmarkEnd w:id="6"/>
+      <w:r>
+        <w:t xml:space="preserve">The following command-lines invoke the </w:t>
+      </w:r>
+      <w:r>
+        <w:t xml:space="preserve">general </w:t>
+      </w:r>
+      <w:proofErr w:type="spellStart"/>
+      <w:r>
+        <w:t>BinSkime</w:t>
+      </w:r>
+      <w:proofErr w:type="spellEnd"/>
+      <w:r>
+        <w:t xml:space="preserve"> help message. This message will display all the built-in </w:t>
+      </w:r>
+      <w:r>
+        <w:t>ModernCop</w:t>
+      </w:r>
+      <w:r>
+        <w:t xml:space="preserve"> commands (help, analyze, capture, et al) for which more detailed help can be requested: </w:t>
+      </w:r>
     </w:p>
     <w:p>
-      <w:r>
-        <w:t xml:space="preserve">The following command-lines invoke the </w:t>
-      </w:r>
-      <w:r>
-        <w:t xml:space="preserve">general </w:t>
-      </w:r>
-      <w:proofErr w:type="spellStart"/>
-      <w:r>
-        <w:t>BinSkime</w:t>
-      </w:r>
-      <w:proofErr w:type="spellEnd"/>
-      <w:r>
-        <w:t xml:space="preserve"> help message. This message will display all the built-in </w:t>
-      </w:r>
-      <w:r>
-        <w:t>ModernCop</w:t>
-      </w:r>
-      <w:r>
-        <w:t xml:space="preserve"> commands (help, analyze, capture, et al) for which more detailed help can be requested: </w:t>
+      <w:pPr>
+        <w:pStyle w:val="CommandLine"/>
+      </w:pPr>
+      <w:r>
+        <w:t>binskim.exe --help</w:t>
       </w:r>
     </w:p>
     <w:p>
-      <w:pPr>
-        <w:pStyle w:val="CommandLine"/>
-      </w:pPr>
-      <w:r>
-        <w:t>binskim.exe --help</w:t>
+      <w:r>
+        <w:t>To request detailed help for specific commands, invoke ‘</w:t>
+      </w:r>
+      <w:r>
+        <w:t>binskim</w:t>
+      </w:r>
+      <w:r>
+        <w:t xml:space="preserve">.exe help [command]’, </w:t>
+      </w:r>
+      <w:proofErr w:type="spellStart"/>
+      <w:r>
+        <w:t>eg</w:t>
+      </w:r>
+      <w:proofErr w:type="spellEnd"/>
+      <w:r>
+        <w:t>:</w:t>
       </w:r>
     </w:p>
     <w:p>
-      <w:r>
-        <w:t>To request detailed help for specific commands, invoke ‘</w:t>
-      </w:r>
+      <w:pPr>
+        <w:pStyle w:val="CommandLine"/>
+      </w:pPr>
       <w:r>
         <w:t>binskim</w:t>
       </w:r>
       <w:r>
-        <w:t xml:space="preserve">.exe help [command]’, </w:t>
+        <w:t>.exe help analyze</w:t>
+      </w:r>
+      <w:r>
+        <w:br/>
+      </w:r>
+      <w:r>
+        <w:t>binskim</w:t>
+      </w:r>
+      <w:r>
+        <w:t xml:space="preserve">.exe help </w:t>
       </w:r>
       <w:proofErr w:type="spellStart"/>
       <w:r>
-        <w:t>eg</w:t>
+        <w:t>exportRules</w:t>
       </w:r>
       <w:proofErr w:type="spellEnd"/>
       <w:r>
-        <w:t>:</w:t>
+        <w:br/>
+      </w:r>
+      <w:r>
+        <w:t>binskim</w:t>
+      </w:r>
+      <w:r>
+        <w:t xml:space="preserve">.exe help </w:t>
+      </w:r>
+      <w:proofErr w:type="spellStart"/>
+      <w:r>
+        <w:t>exportConfig</w:t>
+      </w:r>
+      <w:proofErr w:type="spellEnd"/>
+      <w:r>
+        <w:br/>
+      </w:r>
+      <w:r>
+        <w:t>binskim</w:t>
+      </w:r>
+      <w:r>
+        <w:t>.exe help dump</w:t>
+      </w:r>
+      <w:r>
+        <w:br/>
+      </w:r>
+      <w:r>
+        <w:t>binskim</w:t>
+      </w:r>
+      <w:r>
+        <w:t>.exe help version</w:t>
       </w:r>
     </w:p>
     <w:p>
       <w:pPr>
-        <w:pStyle w:val="CommandLine"/>
-      </w:pPr>
-      <w:r>
-        <w:t>binskim</w:t>
-      </w:r>
-      <w:r>
-        <w:t>.exe help analyze</w:t>
-      </w:r>
-      <w:r>
-        <w:br/>
-      </w:r>
-      <w:r>
-        <w:t>binskim</w:t>
-      </w:r>
-      <w:r>
-        <w:t xml:space="preserve">.exe help </w:t>
-      </w:r>
-      <w:proofErr w:type="spellStart"/>
-      <w:r>
-        <w:t>exportRules</w:t>
-      </w:r>
-      <w:proofErr w:type="spellEnd"/>
-      <w:r>
-        <w:br/>
-      </w:r>
-      <w:r>
-        <w:t>binskim</w:t>
-      </w:r>
-      <w:r>
-        <w:t xml:space="preserve">.exe help </w:t>
-      </w:r>
-      <w:proofErr w:type="spellStart"/>
-      <w:r>
-        <w:t>exportConfig</w:t>
-      </w:r>
-      <w:proofErr w:type="spellEnd"/>
-      <w:r>
-        <w:br/>
-      </w:r>
-      <w:r>
-        <w:t>binskim</w:t>
-      </w:r>
-      <w:r>
-        <w:t>.exe help dump</w:t>
-      </w:r>
-      <w:r>
-        <w:br/>
-      </w:r>
-      <w:r>
-        <w:t>binskim</w:t>
-      </w:r>
-      <w:r>
-        <w:t>.exe help version</w:t>
-      </w:r>
-    </w:p>
-    <w:p>
-      <w:pPr>
         <w:pStyle w:val="Heading3"/>
       </w:pPr>
-      <w:bookmarkStart w:id="7" w:name="_Toc469500785"/>
+      <w:bookmarkStart w:id="6" w:name="_Toc469500785"/>
       <w:r>
         <w:t>Analyze Command</w:t>
       </w:r>
-      <w:bookmarkEnd w:id="7"/>
+      <w:bookmarkEnd w:id="6"/>
     </w:p>
     <w:p>
       <w:r>
@@ -1232,8 +1230,8 @@
                 <w:color w:val="auto"/>
               </w:rPr>
             </w:pPr>
-            <w:bookmarkStart w:id="8" w:name="_/dir,_/file_and"/>
-            <w:bookmarkEnd w:id="8"/>
+            <w:bookmarkStart w:id="7" w:name="_/dir,_/file_and"/>
+            <w:bookmarkEnd w:id="7"/>
             <w:r>
               <w:rPr>
                 <w:rFonts w:asciiTheme="minorHAnsi" w:eastAsiaTheme="minorHAnsi" w:hAnsiTheme="minorHAnsi" w:cstheme="minorBidi"/>
@@ -2412,7 +2410,7 @@
       <w:r>
         <w:t xml:space="preserve"> a path to a symbol server. The syntax for this argument is identical to the symbol path provided to Windows debuggers, as documented at </w:t>
       </w:r>
-      <w:hyperlink r:id="rId8" w:history="1">
+      <w:hyperlink r:id="rId10" w:history="1">
         <w:r>
           <w:rPr>
             <w:rStyle w:val="Hyperlink"/>
@@ -2531,7 +2529,7 @@
       <w:tr>
         <w:tc>
           <w:tcPr>
-            <w:tcW w:w="1075" w:type="dxa"/>
+            <w:tcW w:w="1026" w:type="dxa"/>
           </w:tcPr>
           <w:p>
             <w:pPr>
@@ -2549,7 +2547,7 @@
         </w:tc>
         <w:tc>
           <w:tcPr>
-            <w:tcW w:w="3690" w:type="dxa"/>
+            <w:tcW w:w="4092" w:type="dxa"/>
           </w:tcPr>
           <w:p>
             <w:pPr>
@@ -2567,7 +2565,7 @@
         </w:tc>
         <w:tc>
           <w:tcPr>
-            <w:tcW w:w="4585" w:type="dxa"/>
+            <w:tcW w:w="4232" w:type="dxa"/>
           </w:tcPr>
           <w:p>
             <w:pPr>
@@ -2587,36 +2585,33 @@
       <w:tr>
         <w:tc>
           <w:tcPr>
-            <w:tcW w:w="1075" w:type="dxa"/>
+            <w:tcW w:w="1026" w:type="dxa"/>
           </w:tcPr>
           <w:p>
             <w:r>
-              <w:t>BA2006</w:t>
+              <w:t>BA2002</w:t>
             </w:r>
           </w:p>
         </w:tc>
         <w:tc>
           <w:tcPr>
-            <w:tcW w:w="3690" w:type="dxa"/>
+            <w:tcW w:w="4092" w:type="dxa"/>
           </w:tcPr>
           <w:p>
             <w:proofErr w:type="spellStart"/>
             <w:r>
-              <w:t>BuildWithSecureTools</w:t>
+              <w:t>DoNotIncorporateVulnerableDependencies</w:t>
             </w:r>
             <w:proofErr w:type="spellEnd"/>
           </w:p>
         </w:tc>
         <w:tc>
           <w:tcPr>
-            <w:tcW w:w="4585" w:type="dxa"/>
+            <w:tcW w:w="4232" w:type="dxa"/>
           </w:tcPr>
           <w:p>
             <w:r>
-              <w:t>C</w:t>
-            </w:r>
-            <w:r>
-              <w:t>ompiler version of all linked object modules</w:t>
+              <w:t>Source files for all linked object modules</w:t>
             </w:r>
           </w:p>
         </w:tc>
@@ -2624,52 +2619,33 @@
       <w:tr>
         <w:tc>
           <w:tcPr>
-            <w:tcW w:w="1075" w:type="dxa"/>
+            <w:tcW w:w="1026" w:type="dxa"/>
           </w:tcPr>
           <w:p>
             <w:r>
-              <w:t>BA2014</w:t>
+              <w:t>BA2006</w:t>
             </w:r>
           </w:p>
         </w:tc>
         <w:tc>
           <w:tcPr>
-            <w:tcW w:w="3690" w:type="dxa"/>
+            <w:tcW w:w="4092" w:type="dxa"/>
           </w:tcPr>
           <w:p>
             <w:proofErr w:type="spellStart"/>
             <w:r>
-              <w:t>DoNotDisableStackProtectionForFunction</w:t>
-            </w:r>
-            <w:r>
-              <w:t>s</w:t>
+              <w:t>BuildWithSecureTools</w:t>
             </w:r>
             <w:proofErr w:type="spellEnd"/>
           </w:p>
         </w:tc>
         <w:tc>
           <w:tcPr>
-            <w:tcW w:w="4585" w:type="dxa"/>
+            <w:tcW w:w="4232" w:type="dxa"/>
           </w:tcPr>
           <w:p>
-            <w:proofErr w:type="spellStart"/>
-            <w:r>
-              <w:t>IDiaSymbol</w:t>
-            </w:r>
-            <w:proofErr w:type="spellEnd"/>
-            <w:r>
-              <w:t>::</w:t>
-            </w:r>
-            <w:proofErr w:type="spellStart"/>
-            <w:r>
-              <w:t>get_i</w:t>
-            </w:r>
-            <w:r>
-              <w:t>sSafeBuffers</w:t>
-            </w:r>
-            <w:proofErr w:type="spellEnd"/>
-            <w:r>
-              <w:t xml:space="preserve"> value for all binary functions</w:t>
+            <w:r>
+              <w:t>Compiler version of all linked object modules</w:t>
             </w:r>
           </w:p>
         </w:tc>
@@ -2677,36 +2653,33 @@
       <w:tr>
         <w:tc>
           <w:tcPr>
-            <w:tcW w:w="1075" w:type="dxa"/>
+            <w:tcW w:w="1026" w:type="dxa"/>
           </w:tcPr>
           <w:p>
             <w:r>
-              <w:t>BA2002</w:t>
+              <w:t>BA2007</w:t>
             </w:r>
           </w:p>
         </w:tc>
         <w:tc>
           <w:tcPr>
-            <w:tcW w:w="3690" w:type="dxa"/>
+            <w:tcW w:w="4092" w:type="dxa"/>
           </w:tcPr>
           <w:p>
             <w:proofErr w:type="spellStart"/>
             <w:r>
-              <w:t>DoNotIncorporateVulnerableDependencies</w:t>
+              <w:t>EnableCriticalCompilerWarnings</w:t>
             </w:r>
             <w:proofErr w:type="spellEnd"/>
           </w:p>
         </w:tc>
         <w:tc>
           <w:tcPr>
-            <w:tcW w:w="4585" w:type="dxa"/>
+            <w:tcW w:w="4232" w:type="dxa"/>
           </w:tcPr>
           <w:p>
             <w:r>
-              <w:t>S</w:t>
-            </w:r>
-            <w:r>
-              <w:t>ource files for all linked object modules</w:t>
+              <w:t>Compiler warning level and explicitly disabled warnings for all linked object modules</w:t>
             </w:r>
           </w:p>
         </w:tc>
@@ -2714,36 +2687,46 @@
       <w:tr>
         <w:tc>
           <w:tcPr>
-            <w:tcW w:w="1075" w:type="dxa"/>
+            <w:tcW w:w="1026" w:type="dxa"/>
           </w:tcPr>
           <w:p>
             <w:r>
-              <w:t>BA2007</w:t>
+              <w:t>BA2011</w:t>
             </w:r>
           </w:p>
         </w:tc>
         <w:tc>
           <w:tcPr>
-            <w:tcW w:w="3690" w:type="dxa"/>
+            <w:tcW w:w="4092" w:type="dxa"/>
           </w:tcPr>
           <w:p>
             <w:proofErr w:type="spellStart"/>
             <w:r>
-              <w:t>EnableCriticalCompilerWarnings</w:t>
+              <w:t>EnableStackProtection</w:t>
             </w:r>
             <w:proofErr w:type="spellEnd"/>
           </w:p>
         </w:tc>
         <w:tc>
           <w:tcPr>
-            <w:tcW w:w="4585" w:type="dxa"/>
+            <w:tcW w:w="4232" w:type="dxa"/>
           </w:tcPr>
           <w:p>
-            <w:r>
-              <w:t>C</w:t>
-            </w:r>
-            <w:r>
-              <w:t>ompiler warning level and explicitly disabled warnings for all linked object modules</w:t>
+            <w:proofErr w:type="spellStart"/>
+            <w:r>
+              <w:t>IDiaSymbol</w:t>
+            </w:r>
+            <w:proofErr w:type="spellEnd"/>
+            <w:r>
+              <w:t>::</w:t>
+            </w:r>
+            <w:proofErr w:type="spellStart"/>
+            <w:r>
+              <w:t>get_hasSecurityChecks</w:t>
+            </w:r>
+            <w:proofErr w:type="spellEnd"/>
+            <w:r>
+              <w:t xml:space="preserve"> for all linked object modules</w:t>
             </w:r>
           </w:p>
         </w:tc>
@@ -2751,46 +2734,33 @@
       <w:tr>
         <w:tc>
           <w:tcPr>
-            <w:tcW w:w="1075" w:type="dxa"/>
+            <w:tcW w:w="1026" w:type="dxa"/>
           </w:tcPr>
           <w:p>
             <w:r>
-              <w:t>BA2011</w:t>
+              <w:t>BA2013</w:t>
             </w:r>
           </w:p>
         </w:tc>
         <w:tc>
           <w:tcPr>
-            <w:tcW w:w="3690" w:type="dxa"/>
+            <w:tcW w:w="4092" w:type="dxa"/>
           </w:tcPr>
           <w:p>
             <w:proofErr w:type="spellStart"/>
             <w:r>
-              <w:t>EnableStackProtection</w:t>
+              <w:t>InitializeStackProtection</w:t>
             </w:r>
             <w:proofErr w:type="spellEnd"/>
           </w:p>
         </w:tc>
         <w:tc>
           <w:tcPr>
-            <w:tcW w:w="4585" w:type="dxa"/>
+            <w:tcW w:w="4232" w:type="dxa"/>
           </w:tcPr>
           <w:p>
-            <w:proofErr w:type="spellStart"/>
-            <w:r>
-              <w:t>IDiaSymbol</w:t>
-            </w:r>
-            <w:proofErr w:type="spellEnd"/>
-            <w:r>
-              <w:t>::</w:t>
-            </w:r>
-            <w:proofErr w:type="spellStart"/>
-            <w:r>
-              <w:t>get_hasSecurityChecks</w:t>
-            </w:r>
-            <w:proofErr w:type="spellEnd"/>
-            <w:r>
-              <w:t xml:space="preserve"> for all linked object modules</w:t>
+            <w:r>
+              <w:t>Scans PDB for /GS feature function name</w:t>
             </w:r>
           </w:p>
         </w:tc>
@@ -2798,39 +2768,89 @@
       <w:tr>
         <w:tc>
           <w:tcPr>
-            <w:tcW w:w="1075" w:type="dxa"/>
+            <w:tcW w:w="1026" w:type="dxa"/>
           </w:tcPr>
           <w:p>
             <w:r>
-              <w:t>BA2013</w:t>
+              <w:t>BA2014</w:t>
             </w:r>
           </w:p>
         </w:tc>
         <w:tc>
           <w:tcPr>
-            <w:tcW w:w="3690" w:type="dxa"/>
+            <w:tcW w:w="4092" w:type="dxa"/>
           </w:tcPr>
           <w:p>
             <w:proofErr w:type="spellStart"/>
             <w:r>
-              <w:t>InitializeStackProtection</w:t>
+              <w:t>DoNotDisableStackProtectionForFunctions</w:t>
             </w:r>
             <w:proofErr w:type="spellEnd"/>
           </w:p>
         </w:tc>
         <w:tc>
           <w:tcPr>
-            <w:tcW w:w="4585" w:type="dxa"/>
+            <w:tcW w:w="4232" w:type="dxa"/>
           </w:tcPr>
           <w:p>
-            <w:r>
-              <w:t>Scans PDB for /GS feature function name</w:t>
+            <w:proofErr w:type="spellStart"/>
+            <w:r>
+              <w:t>IDiaSymbol</w:t>
+            </w:r>
+            <w:proofErr w:type="spellEnd"/>
+            <w:r>
+              <w:t>::</w:t>
+            </w:r>
+            <w:proofErr w:type="spellStart"/>
+            <w:r>
+              <w:t>get_isSafeBuffers</w:t>
+            </w:r>
+            <w:proofErr w:type="spellEnd"/>
+            <w:r>
+              <w:t xml:space="preserve"> value for all binary functions</w:t>
+            </w:r>
+          </w:p>
+        </w:tc>
+      </w:tr>
+      <w:tr>
+        <w:tc>
+          <w:tcPr>
+            <w:tcW w:w="1026" w:type="dxa"/>
+          </w:tcPr>
+          <w:p>
+            <w:r>
+              <w:t>BA2024</w:t>
+            </w:r>
+          </w:p>
+        </w:tc>
+        <w:tc>
+          <w:tcPr>
+            <w:tcW w:w="4092" w:type="dxa"/>
+          </w:tcPr>
+          <w:p>
+            <w:proofErr w:type="spellStart"/>
+            <w:r>
+              <w:t>EnableSpectreMitigations</w:t>
+            </w:r>
+            <w:proofErr w:type="spellEnd"/>
+          </w:p>
+        </w:tc>
+        <w:tc>
+          <w:tcPr>
+            <w:tcW w:w="4232" w:type="dxa"/>
+          </w:tcPr>
+          <w:p>
+            <w:r>
+              <w:t>Compiler version of all linked object modules</w:t>
             </w:r>
           </w:p>
         </w:tc>
       </w:tr>
     </w:tbl>
-    <w:p/>
+    <w:p>
+      <w:bookmarkStart w:id="8" w:name="_GoBack"/>
+      <w:bookmarkEnd w:id="8"/>
+    </w:p>
     <w:p>
       <w:pPr>
         <w:pStyle w:val="Heading4"/>
@@ -2866,7 +2886,7 @@
       <w:r>
         <w:t xml:space="preserve"> </w:t>
       </w:r>
-      <w:hyperlink r:id="rId9" w:history="1">
+      <w:hyperlink r:id="rId11" w:history="1">
         <w:r>
           <w:rPr>
             <w:rStyle w:val="Hyperlink"/>
@@ -2886,7 +2906,7 @@
       <w:r>
         <w:t xml:space="preserve"> The </w:t>
       </w:r>
-      <w:hyperlink r:id="rId10" w:history="1">
+      <w:hyperlink r:id="rId12" w:history="1">
         <w:r>
           <w:rPr>
             <w:rStyle w:val="Hyperlink"/>
@@ -2903,6 +2923,7 @@
         <w:pStyle w:val="Heading4"/>
       </w:pPr>
       <w:r>
+        <w:lastRenderedPageBreak/>
         <w:t>-v, --verbose</w:t>
       </w:r>
     </w:p>
@@ -2950,11 +2971,7 @@
       </w:r>
       <w:proofErr w:type="spellEnd"/>
       <w:r>
-        <w:t xml:space="preserve"> will emit explicit messages for each rule as it examines each target, including whether a binary </w:t>
-      </w:r>
-      <w:r>
-        <w:lastRenderedPageBreak/>
-        <w:t>passed the check successfully or if the check was skipped because a target was not applicable to analysis.</w:t>
+        <w:t xml:space="preserve"> will emit explicit messages for each rule as it examines each target, including whether a binary passed the check successfully or if the check was skipped because a target was not applicable to analysis.</w:t>
       </w:r>
     </w:p>
     <w:p>
@@ -3049,16 +3066,7 @@
         <w:pStyle w:val="Heading4"/>
       </w:pPr>
       <w:r>
-        <w:t>-</w:t>
-      </w:r>
-      <w:r>
-        <w:t>q</w:t>
-      </w:r>
-      <w:r>
-        <w:t>, --</w:t>
-      </w:r>
-      <w:r>
-        <w:t>quiet</w:t>
+        <w:t>-q, --quiet</w:t>
       </w:r>
     </w:p>
     <w:p>
@@ -3087,16 +3095,7 @@
         <w:pStyle w:val="Heading4"/>
       </w:pPr>
       <w:r>
-        <w:t>-</w:t>
-      </w:r>
-      <w:r>
-        <w:t>s</w:t>
-      </w:r>
-      <w:r>
-        <w:t>, --</w:t>
-      </w:r>
-      <w:r>
-        <w:t>statistics</w:t>
+        <w:t>-s, --statistics</w:t>
       </w:r>
     </w:p>
     <w:p>
@@ -3117,18 +3116,7 @@
         <w:pStyle w:val="Heading4"/>
       </w:pPr>
       <w:r>
-        <w:t>-</w:t>
-      </w:r>
-      <w:proofErr w:type="gramStart"/>
-      <w:r>
-        <w:t>h</w:t>
-      </w:r>
-      <w:proofErr w:type="gramEnd"/>
-      <w:r>
-        <w:t>, --</w:t>
-      </w:r>
-      <w:r>
-        <w:t>hashes</w:t>
+        <w:t>-h, --hashes</w:t>
       </w:r>
     </w:p>
     <w:p>
@@ -3166,16 +3154,7 @@
         <w:pStyle w:val="Heading4"/>
       </w:pPr>
       <w:r>
-        <w:t>-</w:t>
-      </w:r>
-      <w:r>
-        <w:t>e</w:t>
-      </w:r>
-      <w:r>
-        <w:t>, --</w:t>
-      </w:r>
-      <w:r>
-        <w:t>environment</w:t>
+        <w:t>-e, --environment</w:t>
       </w:r>
     </w:p>
     <w:p>
@@ -3205,16 +3184,8 @@
         <w:pStyle w:val="Heading4"/>
       </w:pPr>
       <w:r>
-        <w:t>-</w:t>
-      </w:r>
-      <w:r>
-        <w:t>p</w:t>
-      </w:r>
-      <w:r>
-        <w:t>, --</w:t>
-      </w:r>
-      <w:r>
-        <w:t>plug-in</w:t>
+        <w:lastRenderedPageBreak/>
+        <w:t>-p, --plug-in</w:t>
       </w:r>
     </w:p>
     <w:p>
@@ -3248,8 +3219,58 @@
 </w:document>
 </file>
 
+<file path=word/endnotes.xml><?xml version="1.0" encoding="utf-8"?>
+<w:endnotes xmlns:wpc="http://schemas.microsoft.com/office/word/2010/wordprocessingCanvas" xmlns:cx="http://schemas.microsoft.com/office/drawing/2014/chartex" xmlns:cx1="http://schemas.microsoft.com/office/drawing/2015/9/8/chartex" xmlns:cx2="http://schemas.microsoft.com/office/drawing/2015/10/21/chartex" xmlns:cx3="http://schemas.microsoft.com/office/drawing/2016/5/9/chartex" xmlns:cx4="http://schemas.microsoft.com/office/drawing/2016/5/10/chartex" xmlns:cx5="http://schemas.microsoft.com/office/drawing/2016/5/11/chartex" xmlns:cx6="http://schemas.microsoft.com/office/drawing/2016/5/12/chartex" xmlns:cx7="http://schemas.microsoft.com/office/drawing/2016/5/13/chartex" xmlns:cx8="http://schemas.microsoft.com/office/drawing/2016/5/14/chartex" xmlns:mc="http://schemas.openxmlformats.org/markup-compatibility/2006" xmlns:aink="http://schemas.microsoft.com/office/drawing/2016/ink" xmlns:am3d="http://schemas.microsoft.com/office/drawing/2017/model3d" xmlns:o="urn:schemas-microsoft-com:office:office" xmlns:r="http://schemas.openxmlformats.org/officeDocument/2006/relationships" xmlns:m="http://schemas.openxmlformats.org/officeDocument/2006/math" xmlns:v="urn:schemas-microsoft-com:vml" xmlns:wp14="http://schemas.microsoft.com/office/word/2010/wordprocessingDrawing" xmlns:wp="http://schemas.openxmlformats.org/drawingml/2006/wordprocessingDrawing" xmlns:w10="urn:schemas-microsoft-com:office:word" xmlns:w="http://schemas.openxmlformats.org/wordprocessingml/2006/main" xmlns:w14="http://schemas.microsoft.com/office/word/2010/wordml" xmlns:w15="http://schemas.microsoft.com/office/word/2012/wordml" xmlns:w16cid="http://schemas.microsoft.com/office/word/2016/wordml/cid" xmlns:w16se="http://schemas.microsoft.com/office/word/2015/wordml/symex" xmlns:wpg="http://schemas.microsoft.com/office/word/2010/wordprocessingGroup" xmlns:wpi="http://schemas.microsoft.com/office/word/2010/wordprocessingInk" xmlns:wne="http://schemas.microsoft.com/office/word/2006/wordml" xmlns:wps="http://schemas.microsoft.com/office/word/2010/wordprocessingShape" mc:Ignorable="w14 w15 w16se w16cid wp14">
+  <w:endnote w:type="separator" w:id="-1">
+    <w:p>
+      <w:pPr>
+        <w:spacing w:after="0" w:line="240" w:lineRule="auto"/>
+      </w:pPr>
+      <w:r>
+        <w:separator/>
+      </w:r>
+    </w:p>
+  </w:endnote>
+  <w:endnote w:type="continuationSeparator" w:id="0">
+    <w:p>
+      <w:pPr>
+        <w:spacing w:after="0" w:line="240" w:lineRule="auto"/>
+      </w:pPr>
+      <w:r>
+        <w:continuationSeparator/>
+      </w:r>
+    </w:p>
+  </w:endnote>
+</w:endnotes>
+</file>
+
+<file path=word/footnotes.xml><?xml version="1.0" encoding="utf-8"?>
+<w:footnotes xmlns:wpc="http://schemas.microsoft.com/office/word/2010/wordprocessingCanvas" xmlns:cx="http://schemas.microsoft.com/office/drawing/2014/chartex" xmlns:cx1="http://schemas.microsoft.com/office/drawing/2015/9/8/chartex" xmlns:cx2="http://schemas.microsoft.com/office/drawing/2015/10/21/chartex" xmlns:cx3="http://schemas.microsoft.com/office/drawing/2016/5/9/chartex" xmlns:cx4="http://schemas.microsoft.com/office/drawing/2016/5/10/chartex" xmlns:cx5="http://schemas.microsoft.com/office/drawing/2016/5/11/chartex" xmlns:cx6="http://schemas.microsoft.com/office/drawing/2016/5/12/chartex" xmlns:cx7="http://schemas.microsoft.com/office/drawing/2016/5/13/chartex" xmlns:cx8="http://schemas.microsoft.com/office/drawing/2016/5/14/chartex" xmlns:mc="http://schemas.openxmlformats.org/markup-compatibility/2006" xmlns:aink="http://schemas.microsoft.com/office/drawing/2016/ink" xmlns:am3d="http://schemas.microsoft.com/office/drawing/2017/model3d" xmlns:o="urn:schemas-microsoft-com:office:office" xmlns:r="http://schemas.openxmlformats.org/officeDocument/2006/relationships" xmlns:m="http://schemas.openxmlformats.org/officeDocument/2006/math" xmlns:v="urn:schemas-microsoft-com:vml" xmlns:wp14="http://schemas.microsoft.com/office/word/2010/wordprocessingDrawing" xmlns:wp="http://schemas.openxmlformats.org/drawingml/2006/wordprocessingDrawing" xmlns:w10="urn:schemas-microsoft-com:office:word" xmlns:w="http://schemas.openxmlformats.org/wordprocessingml/2006/main" xmlns:w14="http://schemas.microsoft.com/office/word/2010/wordml" xmlns:w15="http://schemas.microsoft.com/office/word/2012/wordml" xmlns:w16cid="http://schemas.microsoft.com/office/word/2016/wordml/cid" xmlns:w16se="http://schemas.microsoft.com/office/word/2015/wordml/symex" xmlns:wpg="http://schemas.microsoft.com/office/word/2010/wordprocessingGroup" xmlns:wpi="http://schemas.microsoft.com/office/word/2010/wordprocessingInk" xmlns:wne="http://schemas.microsoft.com/office/word/2006/wordml" xmlns:wps="http://schemas.microsoft.com/office/word/2010/wordprocessingShape" mc:Ignorable="w14 w15 w16se w16cid wp14">
+  <w:footnote w:type="separator" w:id="-1">
+    <w:p>
+      <w:pPr>
+        <w:spacing w:after="0" w:line="240" w:lineRule="auto"/>
+      </w:pPr>
+      <w:r>
+        <w:separator/>
+      </w:r>
+    </w:p>
+  </w:footnote>
+  <w:footnote w:type="continuationSeparator" w:id="0">
+    <w:p>
+      <w:pPr>
+        <w:spacing w:after="0" w:line="240" w:lineRule="auto"/>
+      </w:pPr>
+      <w:r>
+        <w:continuationSeparator/>
+      </w:r>
+    </w:p>
+  </w:footnote>
+</w:footnotes>
+</file>
+
 <file path=word/numbering.xml><?xml version="1.0" encoding="utf-8"?>
-<w:numbering xmlns:wpc="http://schemas.microsoft.com/office/word/2010/wordprocessingCanvas" xmlns:mc="http://schemas.openxmlformats.org/markup-compatibility/2006" xmlns:o="urn:schemas-microsoft-com:office:office" xmlns:r="http://schemas.openxmlformats.org/officeDocument/2006/relationships" xmlns:m="http://schemas.openxmlformats.org/officeDocument/2006/math" xmlns:v="urn:schemas-microsoft-com:vml" xmlns:wp14="http://schemas.microsoft.com/office/word/2010/wordprocessingDrawing" xmlns:wp="http://schemas.openxmlformats.org/drawingml/2006/wordprocessingDrawing" xmlns:w10="urn:schemas-microsoft-com:office:word" xmlns:w="http://schemas.openxmlformats.org/wordprocessingml/2006/main" xmlns:w14="http://schemas.microsoft.com/office/word/2010/wordml" xmlns:w15="http://schemas.microsoft.com/office/word/2012/wordml" xmlns:wpg="http://schemas.microsoft.com/office/word/2010/wordprocessingGroup" xmlns:wpi="http://schemas.microsoft.com/office/word/2010/wordprocessingInk" xmlns:wne="http://schemas.microsoft.com/office/word/2006/wordml" xmlns:wps="http://schemas.microsoft.com/office/word/2010/wordprocessingShape" mc:Ignorable="w14 w15 wp14">
+<w:numbering xmlns:wpc="http://schemas.microsoft.com/office/word/2010/wordprocessingCanvas" xmlns:cx="http://schemas.microsoft.com/office/drawing/2014/chartex" xmlns:cx1="http://schemas.microsoft.com/office/drawing/2015/9/8/chartex" xmlns:cx2="http://schemas.microsoft.com/office/drawing/2015/10/21/chartex" xmlns:cx3="http://schemas.microsoft.com/office/drawing/2016/5/9/chartex" xmlns:cx4="http://schemas.microsoft.com/office/drawing/2016/5/10/chartex" xmlns:cx5="http://schemas.microsoft.com/office/drawing/2016/5/11/chartex" xmlns:cx6="http://schemas.microsoft.com/office/drawing/2016/5/12/chartex" xmlns:cx7="http://schemas.microsoft.com/office/drawing/2016/5/13/chartex" xmlns:cx8="http://schemas.microsoft.com/office/drawing/2016/5/14/chartex" xmlns:mc="http://schemas.openxmlformats.org/markup-compatibility/2006" xmlns:aink="http://schemas.microsoft.com/office/drawing/2016/ink" xmlns:am3d="http://schemas.microsoft.com/office/drawing/2017/model3d" xmlns:o="urn:schemas-microsoft-com:office:office" xmlns:r="http://schemas.openxmlformats.org/officeDocument/2006/relationships" xmlns:m="http://schemas.openxmlformats.org/officeDocument/2006/math" xmlns:v="urn:schemas-microsoft-com:vml" xmlns:wp14="http://schemas.microsoft.com/office/word/2010/wordprocessingDrawing" xmlns:wp="http://schemas.openxmlformats.org/drawingml/2006/wordprocessingDrawing" xmlns:w10="urn:schemas-microsoft-com:office:word" xmlns:w="http://schemas.openxmlformats.org/wordprocessingml/2006/main" xmlns:w14="http://schemas.microsoft.com/office/word/2010/wordml" xmlns:w15="http://schemas.microsoft.com/office/word/2012/wordml" xmlns:w16cid="http://schemas.microsoft.com/office/word/2016/wordml/cid" xmlns:w16se="http://schemas.microsoft.com/office/word/2015/wordml/symex" xmlns:wpg="http://schemas.microsoft.com/office/word/2010/wordprocessingGroup" xmlns:wpi="http://schemas.microsoft.com/office/word/2010/wordprocessingInk" xmlns:wne="http://schemas.microsoft.com/office/word/2006/wordml" xmlns:wps="http://schemas.microsoft.com/office/word/2010/wordprocessingShape" mc:Ignorable="w14 w15 w16se w16cid wp14">
   <w:abstractNum w:abstractNumId="0" w15:restartNumberingAfterBreak="0">
     <w:nsid w:val="0408611D"/>
     <w:multiLevelType w:val="hybridMultilevel"/>
@@ -5434,7 +5455,7 @@
 </file>
 
 <file path=word/styles.xml><?xml version="1.0" encoding="utf-8"?>
-<w:styles xmlns:mc="http://schemas.openxmlformats.org/markup-compatibility/2006" xmlns:r="http://schemas.openxmlformats.org/officeDocument/2006/relationships" xmlns:w="http://schemas.openxmlformats.org/wordprocessingml/2006/main" xmlns:w14="http://schemas.microsoft.com/office/word/2010/wordml" xmlns:w15="http://schemas.microsoft.com/office/word/2012/wordml" mc:Ignorable="w14 w15">
+<w:styles xmlns:mc="http://schemas.openxmlformats.org/markup-compatibility/2006" xmlns:r="http://schemas.openxmlformats.org/officeDocument/2006/relationships" xmlns:w="http://schemas.openxmlformats.org/wordprocessingml/2006/main" xmlns:w14="http://schemas.microsoft.com/office/word/2010/wordml" xmlns:w15="http://schemas.microsoft.com/office/word/2012/wordml" xmlns:w16cid="http://schemas.microsoft.com/office/word/2016/wordml/cid" xmlns:w16se="http://schemas.microsoft.com/office/word/2015/wordml/symex" mc:Ignorable="w14 w15 w16se w16cid">
   <w:docDefaults>
     <w:rPrDefault>
       <w:rPr>
@@ -5450,7 +5471,7 @@
       </w:pPr>
     </w:pPrDefault>
   </w:docDefaults>
-  <w:latentStyles w:defLockedState="0" w:defUIPriority="99" w:defSemiHidden="0" w:defUnhideWhenUsed="0" w:defQFormat="0" w:count="371">
+  <w:latentStyles w:defLockedState="0" w:defUIPriority="99" w:defSemiHidden="0" w:defUnhideWhenUsed="0" w:defQFormat="0" w:count="375">
     <w:lsdException w:name="Normal" w:uiPriority="0" w:qFormat="1"/>
     <w:lsdException w:name="heading 1" w:uiPriority="9" w:qFormat="1"/>
     <w:lsdException w:name="heading 2" w:semiHidden="1" w:uiPriority="9" w:unhideWhenUsed="1" w:qFormat="1"/>
@@ -5556,7 +5577,6 @@
     <w:lsdException w:name="HTML Sample" w:semiHidden="1" w:unhideWhenUsed="1"/>
     <w:lsdException w:name="HTML Typewriter" w:semiHidden="1" w:unhideWhenUsed="1"/>
     <w:lsdException w:name="HTML Variable" w:semiHidden="1" w:unhideWhenUsed="1"/>
-    <w:lsdException w:name="Normal Table" w:semiHidden="1" w:unhideWhenUsed="1"/>
     <w:lsdException w:name="annotation subject" w:semiHidden="1" w:unhideWhenUsed="1"/>
     <w:lsdException w:name="No List" w:semiHidden="1" w:unhideWhenUsed="1"/>
     <w:lsdException w:name="Outline List 1" w:semiHidden="1" w:unhideWhenUsed="1"/>
@@ -5600,10 +5620,8 @@
     <w:lsdException w:name="Table Elegant" w:semiHidden="1" w:unhideWhenUsed="1"/>
     <w:lsdException w:name="Table Professional" w:semiHidden="1" w:unhideWhenUsed="1"/>
     <w:lsdException w:name="Table Subtle 1" w:semiHidden="1" w:unhideWhenUsed="1"/>
-    <w:lsdException w:name="Table Subtle 2" w:semiHidden="1" w:unhideWhenUsed="1"/>
     <w:lsdException w:name="Table Web 1" w:semiHidden="1" w:unhideWhenUsed="1"/>
     <w:lsdException w:name="Table Web 2" w:semiHidden="1" w:unhideWhenUsed="1"/>
-    <w:lsdException w:name="Table Web 3" w:semiHidden="1" w:unhideWhenUsed="1"/>
     <w:lsdException w:name="Balloon Text" w:semiHidden="1" w:unhideWhenUsed="1"/>
     <w:lsdException w:name="Table Grid" w:uiPriority="59"/>
     <w:lsdException w:name="Table Theme" w:semiHidden="1" w:unhideWhenUsed="1"/>
@@ -5822,6 +5840,10 @@
     <w:lsdException w:name="List Table 5 Dark Accent 6" w:uiPriority="50"/>
     <w:lsdException w:name="List Table 6 Colorful Accent 6" w:uiPriority="51"/>
     <w:lsdException w:name="List Table 7 Colorful Accent 6" w:uiPriority="52"/>
+    <w:lsdException w:name="Mention" w:semiHidden="1" w:unhideWhenUsed="1"/>
+    <w:lsdException w:name="Smart Hyperlink" w:semiHidden="1" w:unhideWhenUsed="1"/>
+    <w:lsdException w:name="Hashtag" w:semiHidden="1" w:unhideWhenUsed="1"/>
+    <w:lsdException w:name="Unresolved Mention" w:semiHidden="1" w:unhideWhenUsed="1"/>
   </w:latentStyles>
   <w:style w:type="paragraph" w:default="1" w:styleId="Normal">
     <w:name w:val="Normal"/>
@@ -6741,7 +6763,7 @@
 </file>
 
 <file path=customXml/itemProps1.xml><?xml version="1.0" encoding="utf-8"?>
-<ds:datastoreItem xmlns:ds="http://schemas.openxmlformats.org/officeDocument/2006/customXml" ds:itemID="{7C5FD61E-D302-4CC3-969D-5A525CB32CD0}">
+<ds:datastoreItem xmlns:ds="http://schemas.openxmlformats.org/officeDocument/2006/customXml" ds:itemID="{51D9B322-FCFB-4DA8-8635-6B5AF0C659FA}">
   <ds:schemaRefs>
     <ds:schemaRef ds:uri="http://schemas.openxmlformats.org/officeDocument/2006/bibliography"/>
   </ds:schemaRefs>

</xml_diff>